<commit_message>
player amovement improve, and camera pos
</commit_message>
<xml_diff>
--- a/Leonids_Gurockins_LVL_2 SUBMISSION_REPORT.docx
+++ b/Leonids_Gurockins_LVL_2 SUBMISSION_REPORT.docx
@@ -764,27 +764,7 @@
           <w:kern w:val="0"/>
           <w:lang w:val="en-US"/>
         </w:rPr>
-        <w:t xml:space="preserve">Another addition is the character and movement system. A </w:t>
-      </w:r>
-      <w:proofErr w:type="spellStart"/>
-      <w:r>
-        <w:rPr>
-          <w:rFonts w:ascii="Calibri" w:hAnsi="Calibri" w:cs="Calibri"/>
-          <w:color w:val="000000" w:themeColor="text1"/>
-          <w:kern w:val="0"/>
-          <w:lang w:val="en-US"/>
-        </w:rPr>
-        <w:t>Mixamo</w:t>
-      </w:r>
-      <w:proofErr w:type="spellEnd"/>
-      <w:r>
-        <w:rPr>
-          <w:rFonts w:ascii="Calibri" w:hAnsi="Calibri" w:cs="Calibri"/>
-          <w:color w:val="000000" w:themeColor="text1"/>
-          <w:kern w:val="0"/>
-          <w:lang w:val="en-US"/>
-        </w:rPr>
-        <w:t>-rigged character with a rigid body is integrated into the scene. The character has two animations—idle and run—which smoothly blend based on speed. Additionally, a gradual slow-down effect has been implemented for a more natural stopping motion.</w:t>
+        <w:t>Another addition is the character and movement system. A Mixamo-rigged character with a rigid body is integrated into the scene. The character has two animations—idle and run—which smoothly blend based on speed. Additionally, a gradual slow-down effect has been implemented for a more natural stopping motion.</w:t>
       </w:r>
     </w:p>
     <w:p>
@@ -798,6 +778,7 @@
           <w:rFonts w:ascii="Calibri" w:hAnsi="Calibri" w:cs="Calibri"/>
           <w:color w:val="000000" w:themeColor="text1"/>
           <w:kern w:val="0"/>
+          <w:lang w:val="en-US"/>
         </w:rPr>
       </w:pPr>
       <w:r>
@@ -821,6 +802,7 @@
           <w:rFonts w:ascii="Calibri" w:hAnsi="Calibri" w:cs="Calibri"/>
           <w:color w:val="000000" w:themeColor="text1"/>
           <w:kern w:val="0"/>
+          <w:lang w:val="en-US"/>
         </w:rPr>
       </w:pPr>
     </w:p>
@@ -941,27 +923,7 @@
           <w:kern w:val="0"/>
           <w:lang w:val="en-US"/>
         </w:rPr>
-        <w:t xml:space="preserve"> </w:t>
-      </w:r>
-      <w:proofErr w:type="spellStart"/>
-      <w:r>
-        <w:rPr>
-          <w:rFonts w:ascii="Calibri" w:hAnsi="Calibri" w:cs="Calibri"/>
-          <w:color w:val="000000" w:themeColor="text1"/>
-          <w:kern w:val="0"/>
-          <w:lang w:val="en-US"/>
-        </w:rPr>
-        <w:t>Mixamo</w:t>
-      </w:r>
-      <w:proofErr w:type="spellEnd"/>
-      <w:r>
-        <w:rPr>
-          <w:rFonts w:ascii="Calibri" w:hAnsi="Calibri" w:cs="Calibri"/>
-          <w:color w:val="000000" w:themeColor="text1"/>
-          <w:kern w:val="0"/>
-          <w:lang w:val="en-US"/>
-        </w:rPr>
-        <w:t xml:space="preserve">-rigged character with rigid body, idle/run animation blending, and smooth deceleration. </w:t>
+        <w:t xml:space="preserve"> Mixamo-rigged character with rigid body, idle/run animation blending, and smooth deceleration. </w:t>
       </w:r>
     </w:p>
     <w:p>
@@ -1153,8 +1115,6 @@
           <w:lang w:val="en"/>
         </w:rPr>
       </w:pPr>
-      <w:proofErr w:type="spellStart"/>
-      <w:proofErr w:type="gramStart"/>
       <w:r>
         <w:rPr>
           <w:rFonts w:ascii="Calibri" w:hAnsi="Calibri" w:cs="Calibri"/>
@@ -1164,31 +1124,7 @@
           <w:kern w:val="0"/>
           <w:lang w:val="en"/>
         </w:rPr>
-        <w:t>init</w:t>
-      </w:r>
-      <w:proofErr w:type="spellEnd"/>
-      <w:r>
-        <w:rPr>
-          <w:rFonts w:ascii="Calibri" w:hAnsi="Calibri" w:cs="Calibri"/>
-          <w:b/>
-          <w:bCs/>
-          <w:color w:val="000000" w:themeColor="text1"/>
-          <w:kern w:val="0"/>
-          <w:lang w:val="en"/>
-        </w:rPr>
-        <w:t>(</w:t>
-      </w:r>
-      <w:proofErr w:type="gramEnd"/>
-      <w:r>
-        <w:rPr>
-          <w:rFonts w:ascii="Calibri" w:hAnsi="Calibri" w:cs="Calibri"/>
-          <w:b/>
-          <w:bCs/>
-          <w:color w:val="000000" w:themeColor="text1"/>
-          <w:kern w:val="0"/>
-          <w:lang w:val="en"/>
-        </w:rPr>
-        <w:t>)</w:t>
+        <w:t>init()</w:t>
       </w:r>
       <w:r>
         <w:rPr>
@@ -1246,7 +1182,6 @@
           <w:lang w:val="en"/>
         </w:rPr>
       </w:pPr>
-      <w:proofErr w:type="spellStart"/>
       <w:r>
         <w:rPr>
           <w:rFonts w:ascii="Calibri" w:hAnsi="Calibri" w:cs="Calibri"/>
@@ -1258,7 +1193,6 @@
         </w:rPr>
         <w:t>keyboardAndMouseActions</w:t>
       </w:r>
-      <w:proofErr w:type="spellEnd"/>
       <w:r>
         <w:rPr>
           <w:rFonts w:ascii="Calibri" w:hAnsi="Calibri" w:cs="Calibri"/>
@@ -1279,8 +1213,6 @@
         </w:rPr>
         <w:t xml:space="preserve">all keyboards handler + </w:t>
       </w:r>
-      <w:proofErr w:type="spellStart"/>
-      <w:proofErr w:type="gramStart"/>
       <w:r>
         <w:rPr>
           <w:rFonts w:ascii="Calibri" w:hAnsi="Calibri" w:cs="Calibri"/>
@@ -1291,33 +1223,7 @@
           <w:u w:val="single"/>
           <w:lang w:val="en"/>
         </w:rPr>
-        <w:t>OnReshape</w:t>
-      </w:r>
-      <w:proofErr w:type="spellEnd"/>
-      <w:r>
-        <w:rPr>
-          <w:rFonts w:ascii="Calibri" w:hAnsi="Calibri" w:cs="Calibri"/>
-          <w:b/>
-          <w:bCs/>
-          <w:color w:val="FF0000"/>
-          <w:kern w:val="0"/>
-          <w:u w:val="single"/>
-          <w:lang w:val="en"/>
-        </w:rPr>
-        <w:t>(</w:t>
-      </w:r>
-      <w:proofErr w:type="gramEnd"/>
-      <w:r>
-        <w:rPr>
-          <w:rFonts w:ascii="Calibri" w:hAnsi="Calibri" w:cs="Calibri"/>
-          <w:b/>
-          <w:bCs/>
-          <w:color w:val="FF0000"/>
-          <w:kern w:val="0"/>
-          <w:u w:val="single"/>
-          <w:lang w:val="en"/>
-        </w:rPr>
-        <w:t>)</w:t>
+        <w:t>OnReshape()</w:t>
       </w:r>
       <w:r>
         <w:rPr>
@@ -1366,7 +1272,6 @@
           <w:lang w:val="en"/>
         </w:rPr>
       </w:pPr>
-      <w:proofErr w:type="spellStart"/>
       <w:r>
         <w:rPr>
           <w:rFonts w:ascii="Calibri" w:hAnsi="Calibri" w:cs="Calibri"/>
@@ -1378,7 +1283,6 @@
         </w:rPr>
         <w:t>LightAndSkyBox</w:t>
       </w:r>
-      <w:proofErr w:type="spellEnd"/>
       <w:r>
         <w:rPr>
           <w:rFonts w:ascii="Calibri" w:hAnsi="Calibri" w:cs="Calibri"/>
@@ -1439,8 +1343,6 @@
         </w:rPr>
         <w:t xml:space="preserve"> + </w:t>
       </w:r>
-      <w:proofErr w:type="spellStart"/>
-      <w:proofErr w:type="gramStart"/>
       <w:r>
         <w:rPr>
           <w:rFonts w:ascii="Calibri" w:hAnsi="Calibri" w:cs="Calibri"/>
@@ -1450,31 +1352,7 @@
           <w:kern w:val="0"/>
           <w:lang w:val="en-US"/>
         </w:rPr>
-        <w:t>setMatrix</w:t>
-      </w:r>
-      <w:proofErr w:type="spellEnd"/>
-      <w:r>
-        <w:rPr>
-          <w:rFonts w:ascii="Calibri" w:hAnsi="Calibri" w:cs="Calibri"/>
-          <w:b/>
-          <w:bCs/>
-          <w:color w:val="FF0000"/>
-          <w:kern w:val="0"/>
-          <w:lang w:val="en-US"/>
-        </w:rPr>
-        <w:t>(</w:t>
-      </w:r>
-      <w:proofErr w:type="gramEnd"/>
-      <w:r>
-        <w:rPr>
-          <w:rFonts w:ascii="Calibri" w:hAnsi="Calibri" w:cs="Calibri"/>
-          <w:b/>
-          <w:bCs/>
-          <w:color w:val="FF0000"/>
-          <w:kern w:val="0"/>
-          <w:lang w:val="en-US"/>
-        </w:rPr>
-        <w:t>)</w:t>
+        <w:t>setMatrix()</w:t>
       </w:r>
       <w:r>
         <w:rPr>
@@ -2093,17 +1971,7 @@
           <w:u w:val="single"/>
           <w:lang w:val="en-US"/>
         </w:rPr>
-        <w:t xml:space="preserve">9 ENABLE </w:t>
-      </w:r>
-      <w:r>
-        <w:rPr>
-          <w:rFonts w:ascii="Calibri" w:hAnsi="Calibri" w:cs="Calibri"/>
-          <w:color w:val="FF0000"/>
-          <w:kern w:val="0"/>
-          <w:u w:val="single"/>
-          <w:lang w:val="en-US"/>
-        </w:rPr>
-        <w:t>POST PROCESSING</w:t>
+        <w:t>9 ENABLE POST PROCESSING</w:t>
       </w:r>
     </w:p>
     <w:p>
@@ -2249,8 +2117,6 @@
         </w:rPr>
         <w:t xml:space="preserve"> - </w:t>
       </w:r>
-      <w:proofErr w:type="spellStart"/>
-      <w:proofErr w:type="gramStart"/>
       <w:r>
         <w:rPr>
           <w:rFonts w:ascii="Calibri" w:hAnsi="Calibri" w:cs="Calibri"/>
@@ -2259,49 +2125,16 @@
           <w:u w:val="single"/>
           <w:lang w:val="en"/>
         </w:rPr>
-        <w:t>OnReshape</w:t>
-      </w:r>
-      <w:proofErr w:type="spellEnd"/>
-      <w:r>
-        <w:rPr>
-          <w:rFonts w:ascii="Calibri" w:hAnsi="Calibri" w:cs="Calibri"/>
-          <w:color w:val="000000" w:themeColor="text1"/>
-          <w:kern w:val="0"/>
-          <w:u w:val="single"/>
-          <w:lang w:val="en"/>
-        </w:rPr>
-        <w:t>(</w:t>
-      </w:r>
-      <w:proofErr w:type="gramEnd"/>
-      <w:r>
-        <w:rPr>
-          <w:rFonts w:ascii="Calibri" w:hAnsi="Calibri" w:cs="Calibri"/>
-          <w:color w:val="000000" w:themeColor="text1"/>
-          <w:kern w:val="0"/>
-          <w:u w:val="single"/>
-          <w:lang w:val="en"/>
-        </w:rPr>
-        <w:t xml:space="preserve">) and </w:t>
-      </w:r>
-      <w:proofErr w:type="spellStart"/>
-      <w:r>
-        <w:rPr>
-          <w:rFonts w:ascii="Calibri" w:hAnsi="Calibri" w:cs="Calibri"/>
-          <w:color w:val="000000" w:themeColor="text1"/>
-          <w:kern w:val="0"/>
-          <w:lang w:val="en-US"/>
-        </w:rPr>
-        <w:t>setMatrix</w:t>
-      </w:r>
-      <w:proofErr w:type="spellEnd"/>
-      <w:r>
-        <w:rPr>
-          <w:rFonts w:ascii="Calibri" w:hAnsi="Calibri" w:cs="Calibri"/>
-          <w:color w:val="000000" w:themeColor="text1"/>
-          <w:kern w:val="0"/>
-          <w:lang w:val="en-US"/>
-        </w:rPr>
-        <w:t xml:space="preserve">() </w:t>
+        <w:t xml:space="preserve">OnReshape() and </w:t>
+      </w:r>
+      <w:r>
+        <w:rPr>
+          <w:rFonts w:ascii="Calibri" w:hAnsi="Calibri" w:cs="Calibri"/>
+          <w:color w:val="000000" w:themeColor="text1"/>
+          <w:kern w:val="0"/>
+          <w:lang w:val="en-US"/>
+        </w:rPr>
+        <w:t xml:space="preserve">setMatrix() </w:t>
       </w:r>
       <w:r>
         <w:rPr>
@@ -2484,27 +2317,14 @@
           <w:lang w:val="en-US"/>
         </w:rPr>
       </w:pPr>
-      <w:proofErr w:type="spellStart"/>
-      <w:proofErr w:type="gramStart"/>
-      <w:r>
-        <w:rPr>
-          <w:rFonts w:ascii="Calibri" w:hAnsi="Calibri" w:cs="Calibri"/>
-          <w:color w:val="000000" w:themeColor="text1"/>
-          <w:kern w:val="0"/>
-          <w:lang w:val="en-US"/>
-        </w:rPr>
-        <w:t>player.loadAnimations</w:t>
-      </w:r>
-      <w:proofErr w:type="spellEnd"/>
-      <w:proofErr w:type="gramEnd"/>
-      <w:r>
-        <w:rPr>
-          <w:rFonts w:ascii="Calibri" w:hAnsi="Calibri" w:cs="Calibri"/>
-          <w:color w:val="000000" w:themeColor="text1"/>
-          <w:kern w:val="0"/>
-          <w:lang w:val="en-US"/>
-        </w:rPr>
-        <w:t>(&amp;idle);</w:t>
+      <w:r>
+        <w:rPr>
+          <w:rFonts w:ascii="Calibri" w:hAnsi="Calibri" w:cs="Calibri"/>
+          <w:color w:val="000000" w:themeColor="text1"/>
+          <w:kern w:val="0"/>
+          <w:lang w:val="en-US"/>
+        </w:rPr>
+        <w:t>player.loadAnimations(&amp;idle);</w:t>
       </w:r>
     </w:p>
     <w:p>
@@ -2526,27 +2346,14 @@
           <w:lang w:val="en-US"/>
         </w:rPr>
       </w:pPr>
-      <w:proofErr w:type="spellStart"/>
-      <w:proofErr w:type="gramStart"/>
-      <w:r>
-        <w:rPr>
-          <w:rFonts w:ascii="Calibri" w:hAnsi="Calibri" w:cs="Calibri"/>
-          <w:color w:val="000000" w:themeColor="text1"/>
-          <w:kern w:val="0"/>
-          <w:lang w:val="en-US"/>
-        </w:rPr>
-        <w:t>player.loadAnimations</w:t>
-      </w:r>
-      <w:proofErr w:type="spellEnd"/>
-      <w:proofErr w:type="gramEnd"/>
-      <w:r>
-        <w:rPr>
-          <w:rFonts w:ascii="Calibri" w:hAnsi="Calibri" w:cs="Calibri"/>
-          <w:color w:val="000000" w:themeColor="text1"/>
-          <w:kern w:val="0"/>
-          <w:lang w:val="en-US"/>
-        </w:rPr>
-        <w:t>(&amp;run);</w:t>
+      <w:r>
+        <w:rPr>
+          <w:rFonts w:ascii="Calibri" w:hAnsi="Calibri" w:cs="Calibri"/>
+          <w:color w:val="000000" w:themeColor="text1"/>
+          <w:kern w:val="0"/>
+          <w:lang w:val="en-US"/>
+        </w:rPr>
+        <w:t>player.loadAnimations(&amp;run);</w:t>
       </w:r>
     </w:p>
     <w:p>
@@ -2765,27 +2572,14 @@
           <w:lang w:val="en-US"/>
         </w:rPr>
       </w:pPr>
-      <w:proofErr w:type="spellStart"/>
-      <w:proofErr w:type="gramStart"/>
-      <w:r>
-        <w:rPr>
-          <w:rFonts w:ascii="Calibri" w:hAnsi="Calibri" w:cs="Calibri"/>
-          <w:color w:val="000000" w:themeColor="text1"/>
-          <w:kern w:val="0"/>
-          <w:lang w:val="en-US"/>
-        </w:rPr>
-        <w:t>player.loadAnimations</w:t>
-      </w:r>
-      <w:proofErr w:type="spellEnd"/>
-      <w:proofErr w:type="gramEnd"/>
-      <w:r>
-        <w:rPr>
-          <w:rFonts w:ascii="Calibri" w:hAnsi="Calibri" w:cs="Calibri"/>
-          <w:color w:val="000000" w:themeColor="text1"/>
-          <w:kern w:val="0"/>
-          <w:lang w:val="en-US"/>
-        </w:rPr>
-        <w:t>(&amp;idle);</w:t>
+      <w:r>
+        <w:rPr>
+          <w:rFonts w:ascii="Calibri" w:hAnsi="Calibri" w:cs="Calibri"/>
+          <w:color w:val="000000" w:themeColor="text1"/>
+          <w:kern w:val="0"/>
+          <w:lang w:val="en-US"/>
+        </w:rPr>
+        <w:t>player.loadAnimations(&amp;idle);</w:t>
       </w:r>
     </w:p>
     <w:p>
@@ -2807,47 +2601,14 @@
           <w:lang w:val="en-US"/>
         </w:rPr>
       </w:pPr>
-      <w:proofErr w:type="spellStart"/>
-      <w:proofErr w:type="gramStart"/>
-      <w:r>
-        <w:rPr>
-          <w:rFonts w:ascii="Calibri" w:hAnsi="Calibri" w:cs="Calibri"/>
-          <w:color w:val="000000" w:themeColor="text1"/>
-          <w:kern w:val="0"/>
-          <w:lang w:val="en-US"/>
-        </w:rPr>
-        <w:t>player.getAnimData</w:t>
-      </w:r>
-      <w:proofErr w:type="spellEnd"/>
-      <w:proofErr w:type="gramEnd"/>
-      <w:r>
-        <w:rPr>
-          <w:rFonts w:ascii="Calibri" w:hAnsi="Calibri" w:cs="Calibri"/>
-          <w:color w:val="000000" w:themeColor="text1"/>
-          <w:kern w:val="0"/>
-          <w:lang w:val="en-US"/>
-        </w:rPr>
-        <w:t xml:space="preserve">(0, time, </w:t>
-      </w:r>
-      <w:proofErr w:type="spellStart"/>
-      <w:r>
-        <w:rPr>
-          <w:rFonts w:ascii="Calibri" w:hAnsi="Calibri" w:cs="Calibri"/>
-          <w:color w:val="000000" w:themeColor="text1"/>
-          <w:kern w:val="0"/>
-          <w:lang w:val="en-US"/>
-        </w:rPr>
-        <w:t>transformsidle</w:t>
-      </w:r>
-      <w:proofErr w:type="spellEnd"/>
-      <w:r>
-        <w:rPr>
-          <w:rFonts w:ascii="Calibri" w:hAnsi="Calibri" w:cs="Calibri"/>
-          <w:color w:val="000000" w:themeColor="text1"/>
-          <w:kern w:val="0"/>
-          <w:lang w:val="en-US"/>
-        </w:rPr>
-        <w:t>);</w:t>
+      <w:r>
+        <w:rPr>
+          <w:rFonts w:ascii="Calibri" w:hAnsi="Calibri" w:cs="Calibri"/>
+          <w:color w:val="000000" w:themeColor="text1"/>
+          <w:kern w:val="0"/>
+          <w:lang w:val="en-US"/>
+        </w:rPr>
+        <w:t>player.getAnimData(0, time, transformsidle);</w:t>
       </w:r>
     </w:p>
     <w:p>
@@ -2869,27 +2630,14 @@
           <w:lang w:val="en-US"/>
         </w:rPr>
       </w:pPr>
-      <w:proofErr w:type="spellStart"/>
-      <w:proofErr w:type="gramStart"/>
-      <w:r>
-        <w:rPr>
-          <w:rFonts w:ascii="Calibri" w:hAnsi="Calibri" w:cs="Calibri"/>
-          <w:color w:val="000000" w:themeColor="text1"/>
-          <w:kern w:val="0"/>
-          <w:lang w:val="en-US"/>
-        </w:rPr>
-        <w:t>player.loadAnimations</w:t>
-      </w:r>
-      <w:proofErr w:type="spellEnd"/>
-      <w:proofErr w:type="gramEnd"/>
-      <w:r>
-        <w:rPr>
-          <w:rFonts w:ascii="Calibri" w:hAnsi="Calibri" w:cs="Calibri"/>
-          <w:color w:val="000000" w:themeColor="text1"/>
-          <w:kern w:val="0"/>
-          <w:lang w:val="en-US"/>
-        </w:rPr>
-        <w:t>(&amp;run);</w:t>
+      <w:r>
+        <w:rPr>
+          <w:rFonts w:ascii="Calibri" w:hAnsi="Calibri" w:cs="Calibri"/>
+          <w:color w:val="000000" w:themeColor="text1"/>
+          <w:kern w:val="0"/>
+          <w:lang w:val="en-US"/>
+        </w:rPr>
+        <w:t>player.loadAnimations(&amp;run);</w:t>
       </w:r>
     </w:p>
     <w:p>
@@ -2910,61 +2658,422 @@
           <w:kern w:val="0"/>
         </w:rPr>
       </w:pPr>
-      <w:proofErr w:type="spellStart"/>
-      <w:proofErr w:type="gramStart"/>
-      <w:r>
-        <w:rPr>
-          <w:rFonts w:ascii="Calibri" w:hAnsi="Calibri" w:cs="Calibri"/>
-          <w:color w:val="000000" w:themeColor="text1"/>
-          <w:kern w:val="0"/>
-        </w:rPr>
-        <w:t>player.getAnimData</w:t>
-      </w:r>
-      <w:proofErr w:type="spellEnd"/>
-      <w:proofErr w:type="gramEnd"/>
-      <w:r>
-        <w:rPr>
-          <w:rFonts w:ascii="Calibri" w:hAnsi="Calibri" w:cs="Calibri"/>
-          <w:color w:val="000000" w:themeColor="text1"/>
-          <w:kern w:val="0"/>
-        </w:rPr>
-        <w:t xml:space="preserve">(0, </w:t>
-      </w:r>
-      <w:proofErr w:type="spellStart"/>
-      <w:r>
-        <w:rPr>
-          <w:rFonts w:ascii="Calibri" w:hAnsi="Calibri" w:cs="Calibri"/>
-          <w:color w:val="000000" w:themeColor="text1"/>
-          <w:kern w:val="0"/>
-        </w:rPr>
-        <w:t>time</w:t>
-      </w:r>
-      <w:proofErr w:type="spellEnd"/>
-      <w:r>
-        <w:rPr>
-          <w:rFonts w:ascii="Calibri" w:hAnsi="Calibri" w:cs="Calibri"/>
-          <w:color w:val="000000" w:themeColor="text1"/>
-          <w:kern w:val="0"/>
+      <w:r>
+        <w:rPr>
+          <w:rFonts w:ascii="Calibri" w:hAnsi="Calibri" w:cs="Calibri"/>
+          <w:color w:val="000000" w:themeColor="text1"/>
+          <w:kern w:val="0"/>
+        </w:rPr>
+        <w:t>player.getAnimData(0, time, transformRun);</w:t>
+      </w:r>
+    </w:p>
+    <w:p>
+      <w:pPr>
+        <w:widowControl w:val="0"/>
+        <w:autoSpaceDE w:val="0"/>
+        <w:autoSpaceDN w:val="0"/>
+        <w:adjustRightInd w:val="0"/>
+        <w:spacing w:after="0" w:line="280" w:lineRule="exact"/>
+        <w:rPr>
+          <w:rFonts w:ascii="Calibri" w:hAnsi="Calibri" w:cs="Calibri"/>
+          <w:b/>
+          <w:bCs/>
+          <w:color w:val="000000" w:themeColor="text1"/>
+          <w:kern w:val="0"/>
+          <w:lang w:val="en-US"/>
+        </w:rPr>
+      </w:pPr>
+    </w:p>
+    <w:p>
+      <w:pPr>
+        <w:widowControl w:val="0"/>
+        <w:autoSpaceDE w:val="0"/>
+        <w:autoSpaceDN w:val="0"/>
+        <w:adjustRightInd w:val="0"/>
+        <w:spacing w:after="0" w:line="280" w:lineRule="exact"/>
+        <w:rPr>
+          <w:rFonts w:ascii="Calibri" w:hAnsi="Calibri" w:cs="Calibri"/>
+          <w:b/>
+          <w:bCs/>
+          <w:color w:val="000000" w:themeColor="text1"/>
+          <w:kern w:val="0"/>
+          <w:lang w:val="en-US"/>
+        </w:rPr>
+      </w:pPr>
+    </w:p>
+    <w:p>
+      <w:pPr>
+        <w:widowControl w:val="0"/>
+        <w:autoSpaceDE w:val="0"/>
+        <w:autoSpaceDN w:val="0"/>
+        <w:adjustRightInd w:val="0"/>
+        <w:spacing w:after="0" w:line="280" w:lineRule="exact"/>
+        <w:rPr>
+          <w:rFonts w:ascii="Calibri" w:hAnsi="Calibri" w:cs="Calibri"/>
+          <w:color w:val="000000" w:themeColor="text1"/>
+          <w:kern w:val="0"/>
+          <w:lang w:val="en-US"/>
+        </w:rPr>
+      </w:pPr>
+      <w:r>
+        <w:rPr>
+          <w:rFonts w:ascii="Calibri" w:hAnsi="Calibri" w:cs="Calibri"/>
+          <w:b/>
+          <w:bCs/>
+          <w:color w:val="000000" w:themeColor="text1"/>
+          <w:kern w:val="0"/>
+          <w:lang w:val="en-US"/>
+        </w:rPr>
+        <w:t>If statement to do a shore</w:t>
+      </w:r>
+      <w:r>
+        <w:rPr>
+          <w:rFonts w:ascii="Calibri" w:hAnsi="Calibri" w:cs="Calibri"/>
+          <w:b/>
+          <w:bCs/>
+          <w:color w:val="000000" w:themeColor="text1"/>
+          <w:kern w:val="0"/>
+          <w:lang w:val="en-US"/>
+        </w:rPr>
+        <w:t xml:space="preserve"> – </w:t>
+      </w:r>
+      <w:r>
+        <w:rPr>
+          <w:rFonts w:ascii="Calibri" w:hAnsi="Calibri" w:cs="Calibri"/>
+          <w:color w:val="000000" w:themeColor="text1"/>
+          <w:kern w:val="0"/>
+          <w:lang w:val="en-US"/>
+        </w:rPr>
+        <w:t>another</w:t>
+      </w:r>
+      <w:r>
+        <w:rPr>
+          <w:rFonts w:ascii="Calibri" w:hAnsi="Calibri" w:cs="Calibri"/>
+          <w:color w:val="000000" w:themeColor="text1"/>
+          <w:kern w:val="0"/>
+          <w:lang w:val="en-US"/>
+        </w:rPr>
+        <w:t xml:space="preserve"> great peace of </w:t>
+      </w:r>
+      <w:r>
+        <w:rPr>
+          <w:rFonts w:ascii="Calibri" w:hAnsi="Calibri" w:cs="Calibri"/>
+          <w:color w:val="000000" w:themeColor="text1"/>
+          <w:kern w:val="0"/>
+          <w:lang w:val="en-US"/>
+        </w:rPr>
+        <w:t>code,</w:t>
+      </w:r>
+      <w:r>
+        <w:rPr>
+          <w:rFonts w:ascii="Calibri" w:hAnsi="Calibri" w:cs="Calibri"/>
+          <w:color w:val="000000" w:themeColor="text1"/>
+          <w:kern w:val="0"/>
+          <w:lang w:val="en-US"/>
+        </w:rPr>
+        <w:t xml:space="preserve"> as I was </w:t>
+      </w:r>
+      <w:r>
+        <w:rPr>
+          <w:rFonts w:ascii="Calibri" w:hAnsi="Calibri" w:cs="Calibri"/>
+          <w:color w:val="000000" w:themeColor="text1"/>
+          <w:kern w:val="0"/>
+          <w:lang w:val="en-US"/>
+        </w:rPr>
+        <w:t>too</w:t>
+      </w:r>
+      <w:r>
+        <w:rPr>
+          <w:rFonts w:ascii="Calibri" w:hAnsi="Calibri" w:cs="Calibri"/>
+          <w:color w:val="000000" w:themeColor="text1"/>
+          <w:kern w:val="0"/>
+          <w:lang w:val="en-US"/>
+        </w:rPr>
+        <w:t xml:space="preserve"> </w:t>
+      </w:r>
+      <w:r>
+        <w:rPr>
+          <w:rFonts w:ascii="Calibri" w:hAnsi="Calibri" w:cs="Calibri"/>
+          <w:color w:val="000000" w:themeColor="text1"/>
+          <w:kern w:val="0"/>
+          <w:lang w:val="en-US"/>
+        </w:rPr>
+        <w:t>lazy (</w:t>
+      </w:r>
+      <w:r>
+        <w:rPr>
+          <w:rFonts w:ascii="Calibri" w:hAnsi="Calibri" w:cs="Calibri"/>
+          <w:color w:val="000000" w:themeColor="text1"/>
+          <w:kern w:val="0"/>
+          <w:lang w:val="en-US"/>
+        </w:rPr>
+        <w:t xml:space="preserve">no time) instead of moving terrain into separate shader to apply shore properly only on terrain, I literally created a bool variable and turn it on only for terrain to </w:t>
+      </w:r>
+      <w:r>
+        <w:rPr>
+          <w:rFonts w:ascii="Calibri" w:hAnsi="Calibri" w:cs="Calibri"/>
+          <w:color w:val="000000" w:themeColor="text1"/>
+          <w:kern w:val="0"/>
+          <w:lang w:val="en-US"/>
+        </w:rPr>
+        <w:t>render and</w:t>
+      </w:r>
+      <w:r>
+        <w:rPr>
+          <w:rFonts w:ascii="Calibri" w:hAnsi="Calibri" w:cs="Calibri"/>
+          <w:color w:val="000000" w:themeColor="text1"/>
+          <w:kern w:val="0"/>
+          <w:lang w:val="en-US"/>
+        </w:rPr>
+        <w:t xml:space="preserve"> then switch it off. Master peace I would say!! </w:t>
+      </w:r>
+    </w:p>
+    <w:p>
+      <w:pPr>
+        <w:widowControl w:val="0"/>
+        <w:autoSpaceDE w:val="0"/>
+        <w:autoSpaceDN w:val="0"/>
+        <w:adjustRightInd w:val="0"/>
+        <w:spacing w:after="0" w:line="280" w:lineRule="exact"/>
+        <w:rPr>
+          <w:rFonts w:ascii="Calibri" w:hAnsi="Calibri" w:cs="Calibri"/>
+          <w:color w:val="000000" w:themeColor="text1"/>
+          <w:kern w:val="0"/>
+          <w:lang w:val="en-US"/>
+        </w:rPr>
+      </w:pPr>
+    </w:p>
+    <w:p>
+      <w:pPr>
+        <w:widowControl w:val="0"/>
+        <w:autoSpaceDE w:val="0"/>
+        <w:autoSpaceDN w:val="0"/>
+        <w:adjustRightInd w:val="0"/>
+        <w:spacing w:after="0" w:line="280" w:lineRule="exact"/>
+        <w:rPr>
+          <w:rFonts w:ascii="Calibri" w:hAnsi="Calibri" w:cs="Calibri"/>
+          <w:b/>
+          <w:bCs/>
+          <w:color w:val="FF0000"/>
+          <w:kern w:val="0"/>
+          <w:lang w:val="en-US"/>
+        </w:rPr>
+      </w:pPr>
+      <w:r>
+        <w:rPr>
+          <w:rFonts w:ascii="Calibri" w:hAnsi="Calibri" w:cs="Calibri"/>
+          <w:b/>
+          <w:bCs/>
+          <w:color w:val="000000" w:themeColor="text1"/>
+          <w:kern w:val="0"/>
+          <w:lang w:val="en-US"/>
+        </w:rPr>
+        <w:t>Post processing</w:t>
+      </w:r>
+      <w:r>
+        <w:rPr>
+          <w:rFonts w:ascii="Calibri" w:hAnsi="Calibri" w:cs="Calibri"/>
+          <w:color w:val="000000" w:themeColor="text1"/>
+          <w:kern w:val="0"/>
+          <w:lang w:val="en-US"/>
+        </w:rPr>
+        <w:t xml:space="preserve"> – </w:t>
+      </w:r>
+      <w:r>
+        <w:rPr>
+          <w:rFonts w:ascii="Calibri" w:hAnsi="Calibri" w:cs="Calibri"/>
+          <w:color w:val="000000" w:themeColor="text1"/>
+          <w:kern w:val="0"/>
+          <w:lang w:val="en-US"/>
+        </w:rPr>
+        <w:t xml:space="preserve">I </w:t>
+      </w:r>
+      <w:r>
+        <w:rPr>
+          <w:rFonts w:ascii="Calibri" w:hAnsi="Calibri" w:cs="Calibri"/>
+          <w:color w:val="000000" w:themeColor="text1"/>
+          <w:kern w:val="0"/>
+          <w:lang w:val="en-US"/>
+        </w:rPr>
+        <w:t>thought it will be my 3</w:t>
+      </w:r>
+      <w:r>
+        <w:rPr>
+          <w:rFonts w:ascii="Calibri" w:hAnsi="Calibri" w:cs="Calibri"/>
+          <w:color w:val="000000" w:themeColor="text1"/>
+          <w:kern w:val="0"/>
+          <w:vertAlign w:val="superscript"/>
+          <w:lang w:val="en-US"/>
+        </w:rPr>
+        <w:t>rd</w:t>
+      </w:r>
+      <w:r>
+        <w:rPr>
+          <w:rFonts w:ascii="Calibri" w:hAnsi="Calibri" w:cs="Calibri"/>
+          <w:color w:val="000000" w:themeColor="text1"/>
+          <w:kern w:val="0"/>
+          <w:lang w:val="en-US"/>
+        </w:rPr>
+        <w:t xml:space="preserve"> technique</w:t>
+      </w:r>
+      <w:r>
+        <w:rPr>
+          <w:rFonts w:ascii="Calibri" w:hAnsi="Calibri" w:cs="Calibri"/>
+          <w:color w:val="000000" w:themeColor="text1"/>
+          <w:kern w:val="0"/>
+          <w:lang w:val="en-US"/>
+        </w:rPr>
+        <w:t xml:space="preserve"> (after deleting all my work on shadow maps of course)</w:t>
+      </w:r>
+      <w:r>
+        <w:rPr>
+          <w:rFonts w:ascii="Calibri" w:hAnsi="Calibri" w:cs="Calibri"/>
+          <w:color w:val="000000" w:themeColor="text1"/>
+          <w:kern w:val="0"/>
+          <w:lang w:val="en-US"/>
+        </w:rPr>
+        <w:t xml:space="preserve">, but it turns out that when I turn it on my second sky box disappears, I have slight idea why </w:t>
+      </w:r>
+      <w:r>
+        <w:rPr>
+          <w:rFonts w:ascii="Calibri" w:hAnsi="Calibri" w:cs="Calibri"/>
+          <w:color w:val="000000" w:themeColor="text1"/>
+          <w:kern w:val="0"/>
+          <w:lang w:val="en-US"/>
+        </w:rPr>
+        <w:t>(but</w:t>
+      </w:r>
+      <w:r>
+        <w:rPr>
+          <w:rFonts w:ascii="Calibri" w:hAnsi="Calibri" w:cs="Calibri"/>
+          <w:color w:val="000000" w:themeColor="text1"/>
+          <w:kern w:val="0"/>
+          <w:lang w:val="en-US"/>
+        </w:rPr>
+        <w:t xml:space="preserve"> no time) so I </w:t>
+      </w:r>
+      <w:r>
+        <w:rPr>
+          <w:rFonts w:ascii="Calibri" w:hAnsi="Calibri" w:cs="Calibri"/>
+          <w:color w:val="000000" w:themeColor="text1"/>
+          <w:kern w:val="0"/>
+          <w:lang w:val="en-US"/>
+        </w:rPr>
+        <w:t>introduced rigged</w:t>
+      </w:r>
+      <w:r>
+        <w:rPr>
+          <w:rFonts w:ascii="Calibri" w:hAnsi="Calibri" w:cs="Calibri"/>
+          <w:color w:val="000000" w:themeColor="text1"/>
+          <w:kern w:val="0"/>
+          <w:lang w:val="en-US"/>
+        </w:rPr>
+        <w:t xml:space="preserve"> character movement instead</w:t>
+      </w:r>
+      <w:r>
+        <w:rPr>
+          <w:rFonts w:ascii="Calibri" w:hAnsi="Calibri" w:cs="Calibri"/>
+          <w:color w:val="000000" w:themeColor="text1"/>
+          <w:kern w:val="0"/>
+          <w:lang w:val="en-US"/>
+        </w:rPr>
+        <w:t xml:space="preserve">. </w:t>
+      </w:r>
+      <w:r>
+        <w:rPr>
+          <w:rFonts w:ascii="Calibri" w:hAnsi="Calibri" w:cs="Calibri"/>
+          <w:b/>
+          <w:bCs/>
+          <w:color w:val="FF0000"/>
+          <w:kern w:val="0"/>
+          <w:u w:val="single"/>
+          <w:lang w:val="en-US"/>
+        </w:rPr>
+        <w:t>But it</w:t>
+      </w:r>
+      <w:r>
+        <w:rPr>
+          <w:rFonts w:ascii="Calibri" w:hAnsi="Calibri" w:cs="Calibri"/>
+          <w:b/>
+          <w:bCs/>
+          <w:color w:val="FF0000"/>
+          <w:kern w:val="0"/>
+          <w:u w:val="single"/>
+          <w:lang w:val="en-US"/>
+        </w:rPr>
+        <w:t xml:space="preserve"> is still there</w:t>
+      </w:r>
+      <w:r>
+        <w:rPr>
+          <w:rFonts w:ascii="Calibri" w:hAnsi="Calibri" w:cs="Calibri"/>
+          <w:b/>
+          <w:bCs/>
+          <w:color w:val="FF0000"/>
+          <w:kern w:val="0"/>
+          <w:u w:val="single"/>
+          <w:lang w:val="en-US"/>
         </w:rPr>
         <w:t xml:space="preserve">, </w:t>
       </w:r>
-      <w:proofErr w:type="spellStart"/>
-      <w:r>
-        <w:rPr>
-          <w:rFonts w:ascii="Calibri" w:hAnsi="Calibri" w:cs="Calibri"/>
-          <w:color w:val="000000" w:themeColor="text1"/>
-          <w:kern w:val="0"/>
-        </w:rPr>
-        <w:t>transformRun</w:t>
-      </w:r>
-      <w:proofErr w:type="spellEnd"/>
-      <w:r>
-        <w:rPr>
-          <w:rFonts w:ascii="Calibri" w:hAnsi="Calibri" w:cs="Calibri"/>
-          <w:color w:val="000000" w:themeColor="text1"/>
-          <w:kern w:val="0"/>
-        </w:rPr>
-        <w:t>);</w:t>
+      <w:r>
+        <w:rPr>
+          <w:rFonts w:ascii="Calibri" w:hAnsi="Calibri" w:cs="Calibri"/>
+          <w:b/>
+          <w:bCs/>
+          <w:color w:val="FF0000"/>
+          <w:kern w:val="0"/>
+          <w:u w:val="single"/>
+          <w:lang w:val="en-US"/>
+        </w:rPr>
+        <w:t xml:space="preserve">you </w:t>
+      </w:r>
+      <w:r>
+        <w:rPr>
+          <w:rFonts w:ascii="Calibri" w:hAnsi="Calibri" w:cs="Calibri"/>
+          <w:b/>
+          <w:bCs/>
+          <w:color w:val="FF0000"/>
+          <w:kern w:val="0"/>
+          <w:u w:val="single"/>
+          <w:lang w:val="en-US"/>
+        </w:rPr>
+        <w:t>must</w:t>
+      </w:r>
+      <w:r>
+        <w:rPr>
+          <w:rFonts w:ascii="Calibri" w:hAnsi="Calibri" w:cs="Calibri"/>
+          <w:b/>
+          <w:bCs/>
+          <w:color w:val="FF0000"/>
+          <w:kern w:val="0"/>
+          <w:u w:val="single"/>
+          <w:lang w:val="en-US"/>
+        </w:rPr>
+        <w:t xml:space="preserve"> press 9 to toggle Boolean for rendering</w:t>
+      </w:r>
+      <w:r>
+        <w:rPr>
+          <w:rFonts w:ascii="Calibri" w:hAnsi="Calibri" w:cs="Calibri"/>
+          <w:b/>
+          <w:bCs/>
+          <w:color w:val="FF0000"/>
+          <w:kern w:val="0"/>
+          <w:u w:val="single"/>
+          <w:lang w:val="en-US"/>
+        </w:rPr>
+        <w:t xml:space="preserve"> it</w:t>
+      </w:r>
+      <w:r>
+        <w:rPr>
+          <w:rFonts w:ascii="Calibri" w:hAnsi="Calibri" w:cs="Calibri"/>
+          <w:b/>
+          <w:bCs/>
+          <w:color w:val="FF0000"/>
+          <w:kern w:val="0"/>
+          <w:u w:val="single"/>
+          <w:lang w:val="en-US"/>
+        </w:rPr>
+        <w:t>.</w:t>
       </w:r>
     </w:p>
     <w:p>
@@ -2976,8 +3085,6 @@
         <w:spacing w:after="0" w:line="280" w:lineRule="exact"/>
         <w:rPr>
           <w:rFonts w:ascii="Calibri" w:hAnsi="Calibri" w:cs="Calibri"/>
-          <w:b/>
-          <w:bCs/>
           <w:color w:val="000000" w:themeColor="text1"/>
           <w:kern w:val="0"/>
           <w:lang w:val="en-US"/>
@@ -2993,13 +3100,42 @@
         <w:spacing w:after="0" w:line="280" w:lineRule="exact"/>
         <w:rPr>
           <w:rFonts w:ascii="Calibri" w:hAnsi="Calibri" w:cs="Calibri"/>
-          <w:b/>
-          <w:bCs/>
-          <w:color w:val="000000" w:themeColor="text1"/>
-          <w:kern w:val="0"/>
-          <w:lang w:val="en-US"/>
-        </w:rPr>
-      </w:pPr>
+          <w:color w:val="000000" w:themeColor="text1"/>
+          <w:kern w:val="0"/>
+          <w:lang w:val="en-US"/>
+        </w:rPr>
+      </w:pPr>
+      <w:r>
+        <w:rPr>
+          <w:rFonts w:ascii="Calibri" w:hAnsi="Calibri" w:cs="Calibri"/>
+          <w:b/>
+          <w:bCs/>
+          <w:color w:val="000000" w:themeColor="text1"/>
+          <w:kern w:val="0"/>
+          <w:lang w:val="en-US"/>
+        </w:rPr>
+        <w:t>Player movement</w:t>
+      </w:r>
+      <w:r>
+        <w:rPr>
+          <w:rFonts w:ascii="Calibri" w:hAnsi="Calibri" w:cs="Calibri"/>
+          <w:b/>
+          <w:bCs/>
+          <w:color w:val="000000" w:themeColor="text1"/>
+          <w:kern w:val="0"/>
+          <w:lang w:val="en-US"/>
+        </w:rPr>
+        <w:t xml:space="preserve"> </w:t>
+      </w:r>
+      <w:r>
+        <w:rPr>
+          <w:rFonts w:ascii="Calibri" w:hAnsi="Calibri" w:cs="Calibri"/>
+          <w:color w:val="000000" w:themeColor="text1"/>
+          <w:kern w:val="0"/>
+          <w:lang w:val="en-US"/>
+        </w:rPr>
+        <w:t>– at the moment, to calculate should player go up or down camera position is used instead of player position, its one think to fix in future... Also, when the camera rotated up and down the player model appears very thin</w:t>
+      </w:r>
     </w:p>
     <w:p>
       <w:pPr>
@@ -3010,29 +3146,45 @@
         <w:spacing w:after="0" w:line="280" w:lineRule="exact"/>
         <w:rPr>
           <w:rFonts w:ascii="Calibri" w:hAnsi="Calibri" w:cs="Calibri"/>
-          <w:color w:val="000000" w:themeColor="text1"/>
-          <w:kern w:val="0"/>
-          <w:lang w:val="en-US"/>
-        </w:rPr>
-      </w:pPr>
-      <w:r>
-        <w:rPr>
-          <w:rFonts w:ascii="Calibri" w:hAnsi="Calibri" w:cs="Calibri"/>
-          <w:b/>
-          <w:bCs/>
-          <w:color w:val="000000" w:themeColor="text1"/>
-          <w:kern w:val="0"/>
-          <w:lang w:val="en-US"/>
-        </w:rPr>
-        <w:t>If statement to do a shore</w:t>
-      </w:r>
-      <w:r>
-        <w:rPr>
-          <w:rFonts w:ascii="Calibri" w:hAnsi="Calibri" w:cs="Calibri"/>
-          <w:b/>
-          <w:bCs/>
-          <w:color w:val="000000" w:themeColor="text1"/>
-          <w:kern w:val="0"/>
+          <w:lang w:val="en-US"/>
+        </w:rPr>
+      </w:pPr>
+      <w:r>
+        <w:rPr>
+          <w:rFonts w:ascii="Calibri" w:hAnsi="Calibri" w:cs="Calibri"/>
+          <w:color w:val="000000" w:themeColor="text1"/>
+          <w:kern w:val="0"/>
+          <w:lang w:val="en-US"/>
+        </w:rPr>
+        <w:t xml:space="preserve"> </w:t>
+      </w:r>
+    </w:p>
+    <w:p>
+      <w:pPr>
+        <w:widowControl w:val="0"/>
+        <w:autoSpaceDE w:val="0"/>
+        <w:autoSpaceDN w:val="0"/>
+        <w:adjustRightInd w:val="0"/>
+        <w:spacing w:after="0" w:line="280" w:lineRule="exact"/>
+        <w:rPr>
+          <w:rFonts w:ascii="Calibri" w:hAnsi="Calibri" w:cs="Calibri"/>
+          <w:lang w:val="en-US"/>
+        </w:rPr>
+      </w:pPr>
+      <w:r>
+        <w:rPr>
+          <w:rFonts w:ascii="Calibri" w:hAnsi="Calibri" w:cs="Calibri"/>
+          <w:b/>
+          <w:bCs/>
+          <w:lang w:val="en-US"/>
+        </w:rPr>
+        <w:t>Riverbed and dimmer</w:t>
+      </w:r>
+      <w:r>
+        <w:rPr>
+          <w:rFonts w:ascii="Calibri" w:hAnsi="Calibri" w:cs="Calibri"/>
+          <w:b/>
+          <w:bCs/>
           <w:lang w:val="en-US"/>
         </w:rPr>
         <w:t xml:space="preserve"> – </w:t>
@@ -3040,53 +3192,88 @@
       <w:r>
         <w:rPr>
           <w:rFonts w:ascii="Calibri" w:hAnsi="Calibri" w:cs="Calibri"/>
-          <w:color w:val="000000" w:themeColor="text1"/>
-          <w:kern w:val="0"/>
-          <w:lang w:val="en-US"/>
-        </w:rPr>
-        <w:t>another</w:t>
-      </w:r>
-      <w:r>
-        <w:rPr>
-          <w:rFonts w:ascii="Calibri" w:hAnsi="Calibri" w:cs="Calibri"/>
-          <w:color w:val="000000" w:themeColor="text1"/>
-          <w:kern w:val="0"/>
-          <w:lang w:val="en-US"/>
-        </w:rPr>
-        <w:t xml:space="preserve"> great peace of </w:t>
-      </w:r>
-      <w:r>
-        <w:rPr>
-          <w:rFonts w:ascii="Calibri" w:hAnsi="Calibri" w:cs="Calibri"/>
-          <w:color w:val="000000" w:themeColor="text1"/>
-          <w:kern w:val="0"/>
-          <w:lang w:val="en-US"/>
-        </w:rPr>
-        <w:t>code,</w:t>
-      </w:r>
-      <w:r>
-        <w:rPr>
-          <w:rFonts w:ascii="Calibri" w:hAnsi="Calibri" w:cs="Calibri"/>
-          <w:color w:val="000000" w:themeColor="text1"/>
-          <w:kern w:val="0"/>
-          <w:lang w:val="en-US"/>
-        </w:rPr>
-        <w:t xml:space="preserve"> as I was </w:t>
-      </w:r>
-      <w:r>
-        <w:rPr>
-          <w:rFonts w:ascii="Calibri" w:hAnsi="Calibri" w:cs="Calibri"/>
-          <w:color w:val="000000" w:themeColor="text1"/>
-          <w:kern w:val="0"/>
-          <w:lang w:val="en-US"/>
-        </w:rPr>
-        <w:t>too</w:t>
-      </w:r>
-      <w:r>
-        <w:rPr>
-          <w:rFonts w:ascii="Calibri" w:hAnsi="Calibri" w:cs="Calibri"/>
-          <w:color w:val="000000" w:themeColor="text1"/>
-          <w:kern w:val="0"/>
+          <w:lang w:val="en-US"/>
+        </w:rPr>
+        <w:t>it’s might be confusing as I use</w:t>
+      </w:r>
+      <w:r>
+        <w:rPr>
+          <w:rFonts w:ascii="Calibri" w:hAnsi="Calibri" w:cs="Calibri"/>
+          <w:lang w:val="en-US"/>
+        </w:rPr>
+        <w:t>d</w:t>
+      </w:r>
+      <w:r>
+        <w:rPr>
+          <w:rFonts w:ascii="Calibri" w:hAnsi="Calibri" w:cs="Calibri"/>
+          <w:lang w:val="en-US"/>
+        </w:rPr>
+        <w:t xml:space="preserve"> the same model (terrain which is basically black image of size of the map) to render water dimmer and riverbed </w:t>
+      </w:r>
+      <w:r>
+        <w:rPr>
+          <w:rFonts w:ascii="Calibri" w:hAnsi="Calibri" w:cs="Calibri"/>
+          <w:lang w:val="en-US"/>
+        </w:rPr>
+        <w:t xml:space="preserve">in </w:t>
+      </w:r>
+      <w:r>
+        <w:rPr>
+          <w:rFonts w:ascii="Calibri" w:hAnsi="Calibri" w:cs="Calibri"/>
+          <w:lang w:val="en-US"/>
+        </w:rPr>
+        <w:t>PlanareReflectioOringBaseRender()</w:t>
+      </w:r>
+      <w:r>
+        <w:rPr>
+          <w:rFonts w:ascii="Calibri" w:hAnsi="Calibri" w:cs="Calibri"/>
+          <w:lang w:val="en-US"/>
+        </w:rPr>
+        <w:t xml:space="preserve"> and it’s called </w:t>
+      </w:r>
+      <w:r>
+        <w:rPr>
+          <w:rFonts w:ascii="Calibri" w:hAnsi="Calibri" w:cs="Calibri"/>
+          <w:lang w:val="en-US"/>
+        </w:rPr>
+        <w:t>waterUnderlayers</w:t>
+      </w:r>
+      <w:r>
+        <w:rPr>
+          <w:rFonts w:ascii="Calibri" w:hAnsi="Calibri" w:cs="Calibri"/>
+          <w:lang w:val="en-US"/>
+        </w:rPr>
+        <w:t xml:space="preserve"> – not the best idea probably, but I didn’t want to create separate object for that.</w:t>
+      </w:r>
+    </w:p>
+    <w:p>
+      <w:pPr>
+        <w:widowControl w:val="0"/>
+        <w:autoSpaceDE w:val="0"/>
+        <w:autoSpaceDN w:val="0"/>
+        <w:adjustRightInd w:val="0"/>
+        <w:spacing w:after="0" w:line="280" w:lineRule="exact"/>
+        <w:rPr>
+          <w:rFonts w:ascii="Calibri" w:hAnsi="Calibri" w:cs="Calibri"/>
+          <w:lang w:val="en-US"/>
+        </w:rPr>
+      </w:pPr>
+    </w:p>
+    <w:p>
+      <w:pPr>
+        <w:widowControl w:val="0"/>
+        <w:autoSpaceDE w:val="0"/>
+        <w:autoSpaceDN w:val="0"/>
+        <w:adjustRightInd w:val="0"/>
+        <w:spacing w:after="0" w:line="240" w:lineRule="exact"/>
+        <w:rPr>
+          <w:rFonts w:ascii="Calibri" w:hAnsi="Calibri" w:cs="Calibri"/>
+          <w:lang w:val="en-US"/>
+        </w:rPr>
+      </w:pPr>
+      <w:r>
+        <w:rPr>
+          <w:rFonts w:ascii="Calibri" w:hAnsi="Calibri" w:cs="Calibri"/>
           <w:lang w:val="en-US"/>
         </w:rPr>
         <w:t xml:space="preserve"> </w:t>
@@ -3094,111 +3281,17 @@
       <w:r>
         <w:rPr>
           <w:rFonts w:ascii="Calibri" w:hAnsi="Calibri" w:cs="Calibri"/>
-          <w:color w:val="000000" w:themeColor="text1"/>
-          <w:kern w:val="0"/>
-          <w:lang w:val="en-US"/>
-        </w:rPr>
-        <w:t>lazy (</w:t>
-      </w:r>
-      <w:r>
-        <w:rPr>
-          <w:rFonts w:ascii="Calibri" w:hAnsi="Calibri" w:cs="Calibri"/>
-          <w:color w:val="000000" w:themeColor="text1"/>
-          <w:kern w:val="0"/>
-          <w:lang w:val="en-US"/>
-        </w:rPr>
-        <w:t xml:space="preserve">no time) instead of moving terrain into separate shader to apply shore properly only on terrain, I literally created a bool variable and turn it on only for terrain to </w:t>
-      </w:r>
-      <w:r>
-        <w:rPr>
-          <w:rFonts w:ascii="Calibri" w:hAnsi="Calibri" w:cs="Calibri"/>
-          <w:color w:val="000000" w:themeColor="text1"/>
-          <w:kern w:val="0"/>
-          <w:lang w:val="en-US"/>
-        </w:rPr>
-        <w:t>render and</w:t>
-      </w:r>
-      <w:r>
-        <w:rPr>
-          <w:rFonts w:ascii="Calibri" w:hAnsi="Calibri" w:cs="Calibri"/>
-          <w:color w:val="000000" w:themeColor="text1"/>
-          <w:kern w:val="0"/>
-          <w:lang w:val="en-US"/>
-        </w:rPr>
-        <w:t xml:space="preserve"> then switch it off. Master peace I would say!! </w:t>
-      </w:r>
-    </w:p>
-    <w:p>
-      <w:pPr>
-        <w:widowControl w:val="0"/>
-        <w:autoSpaceDE w:val="0"/>
-        <w:autoSpaceDN w:val="0"/>
-        <w:adjustRightInd w:val="0"/>
-        <w:spacing w:after="0" w:line="280" w:lineRule="exact"/>
-        <w:rPr>
-          <w:rFonts w:ascii="Calibri" w:hAnsi="Calibri" w:cs="Calibri"/>
-          <w:color w:val="000000" w:themeColor="text1"/>
-          <w:kern w:val="0"/>
-          <w:lang w:val="en-US"/>
-        </w:rPr>
-      </w:pPr>
-    </w:p>
-    <w:p>
-      <w:pPr>
-        <w:widowControl w:val="0"/>
-        <w:autoSpaceDE w:val="0"/>
-        <w:autoSpaceDN w:val="0"/>
-        <w:adjustRightInd w:val="0"/>
-        <w:spacing w:after="0" w:line="280" w:lineRule="exact"/>
-        <w:rPr>
-          <w:rFonts w:ascii="Calibri" w:hAnsi="Calibri" w:cs="Calibri"/>
-          <w:color w:val="000000" w:themeColor="text1"/>
-          <w:kern w:val="0"/>
-          <w:lang w:val="en-US"/>
-        </w:rPr>
-      </w:pPr>
-      <w:r>
-        <w:rPr>
-          <w:rFonts w:ascii="Calibri" w:hAnsi="Calibri" w:cs="Calibri"/>
-          <w:color w:val="000000" w:themeColor="text1"/>
-          <w:kern w:val="0"/>
-          <w:lang w:val="en-US"/>
-        </w:rPr>
-        <w:t xml:space="preserve"> </w:t>
-      </w:r>
-    </w:p>
-    <w:p>
-      <w:pPr>
-        <w:widowControl w:val="0"/>
-        <w:autoSpaceDE w:val="0"/>
-        <w:autoSpaceDN w:val="0"/>
-        <w:adjustRightInd w:val="0"/>
-        <w:spacing w:after="0" w:line="280" w:lineRule="exact"/>
-        <w:rPr>
-          <w:rFonts w:ascii="Calibri" w:hAnsi="Calibri" w:cs="Calibri"/>
-          <w:b/>
-          <w:bCs/>
-          <w:color w:val="FF0000"/>
-          <w:kern w:val="0"/>
-          <w:lang w:val="en-US"/>
-        </w:rPr>
-      </w:pPr>
-      <w:r>
-        <w:rPr>
-          <w:rFonts w:ascii="Calibri" w:hAnsi="Calibri" w:cs="Calibri"/>
-          <w:b/>
-          <w:bCs/>
-          <w:color w:val="000000" w:themeColor="text1"/>
-          <w:kern w:val="0"/>
-          <w:lang w:val="en-US"/>
-        </w:rPr>
-        <w:t>Post processing</w:t>
-      </w:r>
-      <w:r>
-        <w:rPr>
-          <w:rFonts w:ascii="Calibri" w:hAnsi="Calibri" w:cs="Calibri"/>
-          <w:color w:val="000000" w:themeColor="text1"/>
-          <w:kern w:val="0"/>
+          <w:b/>
+          <w:bCs/>
+          <w:lang w:val="en-US"/>
+        </w:rPr>
+        <w:t>Reflection</w:t>
+      </w:r>
+      <w:r>
+        <w:rPr>
+          <w:rFonts w:ascii="Calibri" w:hAnsi="Calibri" w:cs="Calibri"/>
+          <w:b/>
+          <w:bCs/>
           <w:lang w:val="en-US"/>
         </w:rPr>
         <w:t xml:space="preserve"> – </w:t>
@@ -3206,506 +3299,17 @@
       <w:r>
         <w:rPr>
           <w:rFonts w:ascii="Calibri" w:hAnsi="Calibri" w:cs="Calibri"/>
-          <w:color w:val="000000" w:themeColor="text1"/>
-          <w:kern w:val="0"/>
-          <w:lang w:val="en-US"/>
-        </w:rPr>
-        <w:t xml:space="preserve">I </w:t>
-      </w:r>
-      <w:r>
-        <w:rPr>
-          <w:rFonts w:ascii="Calibri" w:hAnsi="Calibri" w:cs="Calibri"/>
-          <w:color w:val="000000" w:themeColor="text1"/>
-          <w:kern w:val="0"/>
-          <w:lang w:val="en-US"/>
-        </w:rPr>
-        <w:t>thought it will be my 3</w:t>
-      </w:r>
-      <w:r>
-        <w:rPr>
-          <w:rFonts w:ascii="Calibri" w:hAnsi="Calibri" w:cs="Calibri"/>
-          <w:color w:val="000000" w:themeColor="text1"/>
-          <w:kern w:val="0"/>
-          <w:vertAlign w:val="superscript"/>
-          <w:lang w:val="en-US"/>
-        </w:rPr>
-        <w:t>rd</w:t>
-      </w:r>
-      <w:r>
-        <w:rPr>
-          <w:rFonts w:ascii="Calibri" w:hAnsi="Calibri" w:cs="Calibri"/>
-          <w:color w:val="000000" w:themeColor="text1"/>
-          <w:kern w:val="0"/>
-          <w:lang w:val="en-US"/>
-        </w:rPr>
-        <w:t xml:space="preserve"> technique</w:t>
-      </w:r>
-      <w:r>
-        <w:rPr>
-          <w:rFonts w:ascii="Calibri" w:hAnsi="Calibri" w:cs="Calibri"/>
-          <w:color w:val="000000" w:themeColor="text1"/>
-          <w:kern w:val="0"/>
-          <w:lang w:val="en-US"/>
-        </w:rPr>
-        <w:t xml:space="preserve"> (after deleting all my work on shadow maps of course)</w:t>
-      </w:r>
-      <w:r>
-        <w:rPr>
-          <w:rFonts w:ascii="Calibri" w:hAnsi="Calibri" w:cs="Calibri"/>
-          <w:color w:val="000000" w:themeColor="text1"/>
-          <w:kern w:val="0"/>
-          <w:lang w:val="en-US"/>
-        </w:rPr>
-        <w:t xml:space="preserve">, but it turns out that when I turn it on my second sky box disappears, I have slight idea why </w:t>
-      </w:r>
-      <w:r>
-        <w:rPr>
-          <w:rFonts w:ascii="Calibri" w:hAnsi="Calibri" w:cs="Calibri"/>
-          <w:color w:val="000000" w:themeColor="text1"/>
-          <w:kern w:val="0"/>
-          <w:lang w:val="en-US"/>
-        </w:rPr>
-        <w:t>(but</w:t>
-      </w:r>
-      <w:r>
-        <w:rPr>
-          <w:rFonts w:ascii="Calibri" w:hAnsi="Calibri" w:cs="Calibri"/>
-          <w:color w:val="000000" w:themeColor="text1"/>
-          <w:kern w:val="0"/>
-          <w:lang w:val="en-US"/>
-        </w:rPr>
-        <w:t xml:space="preserve"> no time</w:t>
-      </w:r>
-      <w:proofErr w:type="gramStart"/>
-      <w:r>
-        <w:rPr>
-          <w:rFonts w:ascii="Calibri" w:hAnsi="Calibri" w:cs="Calibri"/>
-          <w:color w:val="000000" w:themeColor="text1"/>
-          <w:kern w:val="0"/>
-          <w:lang w:val="en-US"/>
-        </w:rPr>
-        <w:t>)</w:t>
-      </w:r>
-      <w:proofErr w:type="gramEnd"/>
-      <w:r>
-        <w:rPr>
-          <w:rFonts w:ascii="Calibri" w:hAnsi="Calibri" w:cs="Calibri"/>
-          <w:color w:val="000000" w:themeColor="text1"/>
-          <w:kern w:val="0"/>
-          <w:lang w:val="en-US"/>
-        </w:rPr>
-        <w:t xml:space="preserve"> so I </w:t>
-      </w:r>
-      <w:r>
-        <w:rPr>
-          <w:rFonts w:ascii="Calibri" w:hAnsi="Calibri" w:cs="Calibri"/>
-          <w:color w:val="000000" w:themeColor="text1"/>
-          <w:kern w:val="0"/>
-          <w:lang w:val="en-US"/>
-        </w:rPr>
-        <w:t>introduced rigged</w:t>
-      </w:r>
-      <w:r>
-        <w:rPr>
-          <w:rFonts w:ascii="Calibri" w:hAnsi="Calibri" w:cs="Calibri"/>
-          <w:color w:val="000000" w:themeColor="text1"/>
-          <w:kern w:val="0"/>
-          <w:lang w:val="en-US"/>
-        </w:rPr>
-        <w:t xml:space="preserve"> character movement instead</w:t>
-      </w:r>
-      <w:r>
-        <w:rPr>
-          <w:rFonts w:ascii="Calibri" w:hAnsi="Calibri" w:cs="Calibri"/>
-          <w:color w:val="000000" w:themeColor="text1"/>
-          <w:kern w:val="0"/>
-          <w:lang w:val="en-US"/>
-        </w:rPr>
-        <w:t xml:space="preserve">. </w:t>
-      </w:r>
-      <w:r>
-        <w:rPr>
-          <w:rFonts w:ascii="Calibri" w:hAnsi="Calibri" w:cs="Calibri"/>
-          <w:b/>
-          <w:bCs/>
-          <w:color w:val="FF0000"/>
-          <w:kern w:val="0"/>
-          <w:u w:val="single"/>
-          <w:lang w:val="en-US"/>
-        </w:rPr>
-        <w:t>But it</w:t>
-      </w:r>
-      <w:r>
-        <w:rPr>
-          <w:rFonts w:ascii="Calibri" w:hAnsi="Calibri" w:cs="Calibri"/>
-          <w:b/>
-          <w:bCs/>
-          <w:color w:val="FF0000"/>
-          <w:kern w:val="0"/>
-          <w:u w:val="single"/>
-          <w:lang w:val="en-US"/>
-        </w:rPr>
-        <w:t xml:space="preserve"> is still there</w:t>
-      </w:r>
-      <w:r>
-        <w:rPr>
-          <w:rFonts w:ascii="Calibri" w:hAnsi="Calibri" w:cs="Calibri"/>
-          <w:b/>
-          <w:bCs/>
-          <w:color w:val="FF0000"/>
-          <w:kern w:val="0"/>
-          <w:u w:val="single"/>
-          <w:lang w:val="en-US"/>
-        </w:rPr>
-        <w:t xml:space="preserve">, </w:t>
-      </w:r>
-      <w:r>
-        <w:rPr>
-          <w:rFonts w:ascii="Calibri" w:hAnsi="Calibri" w:cs="Calibri"/>
-          <w:b/>
-          <w:bCs/>
-          <w:color w:val="FF0000"/>
-          <w:kern w:val="0"/>
-          <w:u w:val="single"/>
-          <w:lang w:val="en-US"/>
-        </w:rPr>
-        <w:t xml:space="preserve">you </w:t>
-      </w:r>
-      <w:r>
-        <w:rPr>
-          <w:rFonts w:ascii="Calibri" w:hAnsi="Calibri" w:cs="Calibri"/>
-          <w:b/>
-          <w:bCs/>
-          <w:color w:val="FF0000"/>
-          <w:kern w:val="0"/>
-          <w:u w:val="single"/>
-          <w:lang w:val="en-US"/>
-        </w:rPr>
-        <w:t>must</w:t>
-      </w:r>
-      <w:r>
-        <w:rPr>
-          <w:rFonts w:ascii="Calibri" w:hAnsi="Calibri" w:cs="Calibri"/>
-          <w:b/>
-          <w:bCs/>
-          <w:color w:val="FF0000"/>
-          <w:kern w:val="0"/>
-          <w:u w:val="single"/>
-          <w:lang w:val="en-US"/>
-        </w:rPr>
-        <w:t xml:space="preserve"> press 9 to toggle Boolean for rendering</w:t>
-      </w:r>
-      <w:r>
-        <w:rPr>
-          <w:rFonts w:ascii="Calibri" w:hAnsi="Calibri" w:cs="Calibri"/>
-          <w:b/>
-          <w:bCs/>
-          <w:color w:val="FF0000"/>
-          <w:kern w:val="0"/>
-          <w:u w:val="single"/>
-          <w:lang w:val="en-US"/>
-        </w:rPr>
-        <w:t xml:space="preserve"> it</w:t>
-      </w:r>
-      <w:r>
-        <w:rPr>
-          <w:rFonts w:ascii="Calibri" w:hAnsi="Calibri" w:cs="Calibri"/>
-          <w:b/>
-          <w:bCs/>
-          <w:color w:val="FF0000"/>
-          <w:kern w:val="0"/>
-          <w:u w:val="single"/>
+          <w:lang w:val="en-US"/>
+        </w:rPr>
+        <w:t>I probably needed to rotate the skybox on the x axis to get the mirror image right, but I'm not sure</w:t>
+      </w:r>
+      <w:r>
+        <w:rPr>
+          <w:rFonts w:ascii="Calibri" w:hAnsi="Calibri" w:cs="Calibri"/>
           <w:lang w:val="en-US"/>
         </w:rPr>
         <w:t>.</w:t>
       </w:r>
-    </w:p>
-    <w:p>
-      <w:pPr>
-        <w:widowControl w:val="0"/>
-        <w:autoSpaceDE w:val="0"/>
-        <w:autoSpaceDN w:val="0"/>
-        <w:adjustRightInd w:val="0"/>
-        <w:spacing w:after="0" w:line="280" w:lineRule="exact"/>
-        <w:rPr>
-          <w:rFonts w:ascii="Calibri" w:hAnsi="Calibri" w:cs="Calibri"/>
-          <w:color w:val="000000" w:themeColor="text1"/>
-          <w:kern w:val="0"/>
-          <w:lang w:val="en-US"/>
-        </w:rPr>
-      </w:pPr>
-    </w:p>
-    <w:p>
-      <w:pPr>
-        <w:widowControl w:val="0"/>
-        <w:autoSpaceDE w:val="0"/>
-        <w:autoSpaceDN w:val="0"/>
-        <w:adjustRightInd w:val="0"/>
-        <w:spacing w:after="0" w:line="280" w:lineRule="exact"/>
-        <w:rPr>
-          <w:rFonts w:ascii="Calibri" w:hAnsi="Calibri" w:cs="Calibri"/>
-          <w:color w:val="000000" w:themeColor="text1"/>
-          <w:kern w:val="0"/>
-          <w:lang w:val="en-US"/>
-        </w:rPr>
-      </w:pPr>
-      <w:r>
-        <w:rPr>
-          <w:rFonts w:ascii="Calibri" w:hAnsi="Calibri" w:cs="Calibri"/>
-          <w:b/>
-          <w:bCs/>
-          <w:color w:val="000000" w:themeColor="text1"/>
-          <w:kern w:val="0"/>
-          <w:lang w:val="en-US"/>
-        </w:rPr>
-        <w:t>Player movement</w:t>
-      </w:r>
-      <w:r>
-        <w:rPr>
-          <w:rFonts w:ascii="Calibri" w:hAnsi="Calibri" w:cs="Calibri"/>
-          <w:b/>
-          <w:bCs/>
-          <w:color w:val="000000" w:themeColor="text1"/>
-          <w:kern w:val="0"/>
-          <w:lang w:val="en-US"/>
-        </w:rPr>
-        <w:t xml:space="preserve"> </w:t>
-      </w:r>
-      <w:r>
-        <w:rPr>
-          <w:rFonts w:ascii="Calibri" w:hAnsi="Calibri" w:cs="Calibri"/>
-          <w:color w:val="000000" w:themeColor="text1"/>
-          <w:kern w:val="0"/>
-          <w:lang w:val="en-US"/>
-        </w:rPr>
-        <w:t xml:space="preserve">– </w:t>
-      </w:r>
-      <w:proofErr w:type="gramStart"/>
-      <w:r>
-        <w:rPr>
-          <w:rFonts w:ascii="Calibri" w:hAnsi="Calibri" w:cs="Calibri"/>
-          <w:color w:val="000000" w:themeColor="text1"/>
-          <w:kern w:val="0"/>
-          <w:lang w:val="en-US"/>
-        </w:rPr>
-        <w:t>at the moment</w:t>
-      </w:r>
-      <w:proofErr w:type="gramEnd"/>
-      <w:r>
-        <w:rPr>
-          <w:rFonts w:ascii="Calibri" w:hAnsi="Calibri" w:cs="Calibri"/>
-          <w:color w:val="000000" w:themeColor="text1"/>
-          <w:kern w:val="0"/>
-          <w:lang w:val="en-US"/>
-        </w:rPr>
-        <w:t xml:space="preserve">, to calculate should player go up or down camera position is used instead of player position, its one think to fix in future... Also, when </w:t>
-      </w:r>
-      <w:r>
-        <w:rPr>
-          <w:rFonts w:ascii="Calibri" w:hAnsi="Calibri" w:cs="Calibri"/>
-          <w:color w:val="000000" w:themeColor="text1"/>
-          <w:kern w:val="0"/>
-          <w:lang w:val="en-US"/>
-        </w:rPr>
-        <w:t>the camera</w:t>
-      </w:r>
-      <w:r>
-        <w:rPr>
-          <w:rFonts w:ascii="Calibri" w:hAnsi="Calibri" w:cs="Calibri"/>
-          <w:color w:val="000000" w:themeColor="text1"/>
-          <w:kern w:val="0"/>
-          <w:lang w:val="en-US"/>
-        </w:rPr>
-        <w:t xml:space="preserve"> rotated up and down the player model appears very thin</w:t>
-      </w:r>
-    </w:p>
-    <w:p>
-      <w:pPr>
-        <w:widowControl w:val="0"/>
-        <w:autoSpaceDE w:val="0"/>
-        <w:autoSpaceDN w:val="0"/>
-        <w:adjustRightInd w:val="0"/>
-        <w:spacing w:after="0" w:line="280" w:lineRule="exact"/>
-        <w:rPr>
-          <w:rFonts w:ascii="Calibri" w:hAnsi="Calibri" w:cs="Calibri"/>
-          <w:lang w:val="en-US"/>
-        </w:rPr>
-      </w:pPr>
-      <w:r>
-        <w:rPr>
-          <w:rFonts w:ascii="Calibri" w:hAnsi="Calibri" w:cs="Calibri"/>
-          <w:color w:val="000000" w:themeColor="text1"/>
-          <w:kern w:val="0"/>
-          <w:lang w:val="en-US"/>
-        </w:rPr>
-        <w:t xml:space="preserve"> </w:t>
-      </w:r>
-    </w:p>
-    <w:p>
-      <w:pPr>
-        <w:widowControl w:val="0"/>
-        <w:autoSpaceDE w:val="0"/>
-        <w:autoSpaceDN w:val="0"/>
-        <w:adjustRightInd w:val="0"/>
-        <w:spacing w:after="0" w:line="280" w:lineRule="exact"/>
-        <w:rPr>
-          <w:rFonts w:ascii="Calibri" w:hAnsi="Calibri" w:cs="Calibri"/>
-          <w:lang w:val="en-US"/>
-        </w:rPr>
-      </w:pPr>
-      <w:r>
-        <w:rPr>
-          <w:rFonts w:ascii="Calibri" w:hAnsi="Calibri" w:cs="Calibri"/>
-          <w:b/>
-          <w:bCs/>
-          <w:lang w:val="en-US"/>
-        </w:rPr>
-        <w:t>Riverbed and dimmer</w:t>
-      </w:r>
-      <w:r>
-        <w:rPr>
-          <w:rFonts w:ascii="Calibri" w:hAnsi="Calibri" w:cs="Calibri"/>
-          <w:b/>
-          <w:bCs/>
-          <w:lang w:val="en-US"/>
-        </w:rPr>
-        <w:t xml:space="preserve"> – </w:t>
-      </w:r>
-      <w:r>
-        <w:rPr>
-          <w:rFonts w:ascii="Calibri" w:hAnsi="Calibri" w:cs="Calibri"/>
-          <w:lang w:val="en-US"/>
-        </w:rPr>
-        <w:t>it’s might be confusing as I use</w:t>
-      </w:r>
-      <w:r>
-        <w:rPr>
-          <w:rFonts w:ascii="Calibri" w:hAnsi="Calibri" w:cs="Calibri"/>
-          <w:lang w:val="en-US"/>
-        </w:rPr>
-        <w:t>d</w:t>
-      </w:r>
-      <w:r>
-        <w:rPr>
-          <w:rFonts w:ascii="Calibri" w:hAnsi="Calibri" w:cs="Calibri"/>
-          <w:lang w:val="en-US"/>
-        </w:rPr>
-        <w:t xml:space="preserve"> the same model (terrain which is basically black image of size of the map) to render water dimmer and riverbed </w:t>
-      </w:r>
-      <w:r>
-        <w:rPr>
-          <w:rFonts w:ascii="Calibri" w:hAnsi="Calibri" w:cs="Calibri"/>
-          <w:lang w:val="en-US"/>
-        </w:rPr>
-        <w:t xml:space="preserve">in </w:t>
-      </w:r>
-      <w:proofErr w:type="spellStart"/>
-      <w:proofErr w:type="gramStart"/>
-      <w:r>
-        <w:rPr>
-          <w:rFonts w:ascii="Calibri" w:hAnsi="Calibri" w:cs="Calibri"/>
-          <w:lang w:val="en-US"/>
-        </w:rPr>
-        <w:t>PlanareReflectioOringBaseRender</w:t>
-      </w:r>
-      <w:proofErr w:type="spellEnd"/>
-      <w:r>
-        <w:rPr>
-          <w:rFonts w:ascii="Calibri" w:hAnsi="Calibri" w:cs="Calibri"/>
-          <w:lang w:val="en-US"/>
-        </w:rPr>
-        <w:t>(</w:t>
-      </w:r>
-      <w:proofErr w:type="gramEnd"/>
-      <w:r>
-        <w:rPr>
-          <w:rFonts w:ascii="Calibri" w:hAnsi="Calibri" w:cs="Calibri"/>
-          <w:lang w:val="en-US"/>
-        </w:rPr>
-        <w:t>)</w:t>
-      </w:r>
-      <w:r>
-        <w:rPr>
-          <w:rFonts w:ascii="Calibri" w:hAnsi="Calibri" w:cs="Calibri"/>
-          <w:lang w:val="en-US"/>
-        </w:rPr>
-        <w:t xml:space="preserve"> and it’s called </w:t>
-      </w:r>
-      <w:proofErr w:type="spellStart"/>
-      <w:r>
-        <w:rPr>
-          <w:rFonts w:ascii="Calibri" w:hAnsi="Calibri" w:cs="Calibri"/>
-          <w:lang w:val="en-US"/>
-        </w:rPr>
-        <w:t>waterUnderlayers</w:t>
-      </w:r>
-      <w:proofErr w:type="spellEnd"/>
-      <w:r>
-        <w:rPr>
-          <w:rFonts w:ascii="Calibri" w:hAnsi="Calibri" w:cs="Calibri"/>
-          <w:lang w:val="en-US"/>
-        </w:rPr>
-        <w:t xml:space="preserve"> – not the best idea probably, but I didn’t want to create separate object for that.</w:t>
-      </w:r>
-    </w:p>
-    <w:p>
-      <w:pPr>
-        <w:widowControl w:val="0"/>
-        <w:autoSpaceDE w:val="0"/>
-        <w:autoSpaceDN w:val="0"/>
-        <w:adjustRightInd w:val="0"/>
-        <w:spacing w:after="0" w:line="280" w:lineRule="exact"/>
-        <w:rPr>
-          <w:rFonts w:ascii="Calibri" w:hAnsi="Calibri" w:cs="Calibri"/>
-          <w:lang w:val="en-US"/>
-        </w:rPr>
-      </w:pPr>
-    </w:p>
-    <w:p>
-      <w:pPr>
-        <w:widowControl w:val="0"/>
-        <w:autoSpaceDE w:val="0"/>
-        <w:autoSpaceDN w:val="0"/>
-        <w:adjustRightInd w:val="0"/>
-        <w:spacing w:after="0" w:line="240" w:lineRule="exact"/>
-        <w:rPr>
-          <w:rFonts w:ascii="Calibri" w:hAnsi="Calibri" w:cs="Calibri"/>
-          <w:lang w:val="en-US"/>
-        </w:rPr>
-      </w:pPr>
-      <w:r>
-        <w:rPr>
-          <w:rFonts w:ascii="Calibri" w:hAnsi="Calibri" w:cs="Calibri"/>
-          <w:lang w:val="en-US"/>
-        </w:rPr>
-        <w:t xml:space="preserve"> </w:t>
-      </w:r>
-    </w:p>
-    <w:p>
-      <w:pPr>
-        <w:widowControl w:val="0"/>
-        <w:autoSpaceDE w:val="0"/>
-        <w:autoSpaceDN w:val="0"/>
-        <w:adjustRightInd w:val="0"/>
-        <w:spacing w:after="0" w:line="240" w:lineRule="exact"/>
-        <w:rPr>
-          <w:rFonts w:ascii="Calibri" w:hAnsi="Calibri" w:cs="Calibri"/>
-          <w:lang w:val="en-US"/>
-        </w:rPr>
-      </w:pPr>
-    </w:p>
-    <w:p>
-      <w:pPr>
-        <w:widowControl w:val="0"/>
-        <w:autoSpaceDE w:val="0"/>
-        <w:autoSpaceDN w:val="0"/>
-        <w:adjustRightInd w:val="0"/>
-        <w:spacing w:after="0" w:line="240" w:lineRule="exact"/>
-        <w:rPr>
-          <w:rFonts w:ascii="Calibri" w:hAnsi="Calibri" w:cs="Calibri"/>
-          <w:lang w:val="en-US"/>
-        </w:rPr>
-      </w:pPr>
     </w:p>
     <w:p>
       <w:pPr>
@@ -6126,6 +5730,7 @@
   <w:style w:type="character" w:default="1" w:styleId="a0">
     <w:name w:val="Default Paragraph Font"/>
     <w:uiPriority w:val="1"/>
+    <w:semiHidden/>
     <w:unhideWhenUsed/>
   </w:style>
   <w:style w:type="table" w:default="1" w:styleId="a1">

</xml_diff>